<commit_message>
Started working on rmd-bkdn
</commit_message>
<xml_diff>
--- a/RMarkdown_JournalPrep/manuscript.docx
+++ b/RMarkdown_JournalPrep/manuscript.docx
@@ -62,7 +62,7 @@
         <w:t xml:space="preserve"> </w:t>
       </w:r>
       <w:r>
-        <w:t xml:space="preserve">Knowles'</w:t>
+        <w:t xml:space="preserve">Knowles’</w:t>
       </w:r>
       <w:r>
         <w:t xml:space="preserve"> </w:t>
@@ -138,19 +138,19 @@
         <w:pStyle w:val="Date"/>
       </w:pPr>
       <w:r>
-        <w:t xml:space="preserve">06</w:t>
-      </w:r>
-      <w:r>
-        <w:t xml:space="preserve"> </w:t>
-      </w:r>
-      <w:r>
-        <w:t xml:space="preserve">March,</w:t>
-      </w:r>
-      <w:r>
-        <w:t xml:space="preserve"> </w:t>
-      </w:r>
-      <w:r>
-        <w:t xml:space="preserve">2018</w:t>
+        <w:t xml:space="preserve">11</w:t>
+      </w:r>
+      <w:r>
+        <w:t xml:space="preserve"> </w:t>
+      </w:r>
+      <w:r>
+        <w:t xml:space="preserve">January,</w:t>
+      </w:r>
+      <w:r>
+        <w:t xml:space="preserve"> </w:t>
+      </w:r>
+      <w:r>
+        <w:t xml:space="preserve">2020</w:t>
       </w:r>
     </w:p>
     <w:sdt>
@@ -183,67 +183,67 @@
       <w:pPr>
         <w:pStyle w:val="Heading1"/>
       </w:pPr>
-      <w:bookmarkStart w:id="21" w:name="introduction"/>
+      <w:bookmarkStart w:id="20" w:name="introduction"/>
+      <w:r>
+        <w:t xml:space="preserve">Introduction</w:t>
+      </w:r>
+      <w:bookmarkEnd w:id="20"/>
+    </w:p>
+    <w:p>
+      <w:pPr>
+        <w:pStyle w:val="FirstParagraph"/>
+      </w:pPr>
+      <w:r>
+        <w:t xml:space="preserve">Here is an introduction. This paper explores the relationship between calorie content and sugars in specialty coffee beverages made by the Starbucks industry.</w:t>
+      </w:r>
+    </w:p>
+    <w:p>
+      <w:pPr>
+        <w:pStyle w:val="BodyText"/>
+      </w:pPr>
+      <w:r>
+        <w:t xml:space="preserve">Starbucks recently introduced calorie counts on their menus, a marketing move reflecting consumer trends motivated in part by the recent findings of</w:t>
+      </w:r>
+      <w:r>
+        <w:t xml:space="preserve"> </w:t>
+      </w:r>
+      <w:r>
+        <w:t xml:space="preserve">(Bleich, Wolfson, Jarlenski, &amp; Block, 2015)</w:t>
+      </w:r>
+      <w:r>
+        <w:t xml:space="preserve">. Other research on this topic will be cited here in parentheses</w:t>
+      </w:r>
+      <w:r>
+        <w:t xml:space="preserve"> </w:t>
+      </w:r>
+      <w:r>
+        <w:t xml:space="preserve">(Drewnowski, 2003; Malik, Popkin, Bray, Després, &amp; Hu, 2010)</w:t>
+      </w:r>
+      <w:r>
+        <w:t xml:space="preserve">.</w:t>
+      </w:r>
+      <w:r>
+        <w:t xml:space="preserve"> </w:t>
+      </w:r>
+      <w:r>
+        <w:t xml:space="preserve">Weaver &amp; Finke (2003)</w:t>
+      </w:r>
+      <w:r>
+        <w:t xml:space="preserve"> </w:t>
+      </w:r>
+      <w:r>
+        <w:t xml:space="preserve">demonstrated the use of an inline citation here.</w:t>
+      </w:r>
+    </w:p>
+    <w:p>
+      <w:pPr>
+        <w:pStyle w:val="Heading1"/>
+      </w:pPr>
+      <w:bookmarkStart w:id="21" w:name="methods"/>
+      <w:r>
+        <w:t xml:space="preserve">Methods</w:t>
+      </w:r>
       <w:bookmarkEnd w:id="21"/>
-      <w:r>
-        <w:t xml:space="preserve">Introduction</w:t>
-      </w:r>
-    </w:p>
-    <w:p>
-      <w:pPr>
-        <w:pStyle w:val="FirstParagraph"/>
-      </w:pPr>
-      <w:r>
-        <w:t xml:space="preserve">Here is an introduction. This paper explores the relationship between calorie content and sugars in specialty coffee beverages made by the Starbucks industry.</w:t>
-      </w:r>
-    </w:p>
-    <w:p>
-      <w:pPr>
-        <w:pStyle w:val="BodyText"/>
-      </w:pPr>
-      <w:r>
-        <w:t xml:space="preserve">Starbucks recently introduced calorie counts on their menus, a marketing move reflecting consumer trends motivated in part by the recent findings of</w:t>
-      </w:r>
-      <w:r>
-        <w:t xml:space="preserve"> </w:t>
-      </w:r>
-      <w:r>
-        <w:t xml:space="preserve">(Bleich, Wolfson, Jarlenski, &amp; Block, 2015)</w:t>
-      </w:r>
-      <w:r>
-        <w:t xml:space="preserve">. Other research on this topic will be cited here in parentheses</w:t>
-      </w:r>
-      <w:r>
-        <w:t xml:space="preserve"> </w:t>
-      </w:r>
-      <w:r>
-        <w:t xml:space="preserve">(Drewnowski, 2003; Malik, Popkin, Bray, Després, &amp; Hu, 2010)</w:t>
-      </w:r>
-      <w:r>
-        <w:t xml:space="preserve">.</w:t>
-      </w:r>
-      <w:r>
-        <w:t xml:space="preserve"> </w:t>
-      </w:r>
-      <w:r>
-        <w:t xml:space="preserve">Weaver &amp; Finke (2003)</w:t>
-      </w:r>
-      <w:r>
-        <w:t xml:space="preserve"> </w:t>
-      </w:r>
-      <w:r>
-        <w:t xml:space="preserve">demonstrated the use of an inline citation here.</w:t>
-      </w:r>
-    </w:p>
-    <w:p>
-      <w:pPr>
-        <w:pStyle w:val="Heading1"/>
-      </w:pPr>
-      <w:bookmarkStart w:id="22" w:name="methods"/>
-      <w:bookmarkEnd w:id="22"/>
-      <w:r>
-        <w:t xml:space="preserve">Methods</w:t>
-      </w:r>
     </w:p>
     <w:p>
       <w:pPr>
@@ -305,11 +305,11 @@
       <w:pPr>
         <w:pStyle w:val="Heading2"/>
       </w:pPr>
-      <w:bookmarkStart w:id="23" w:name="insert-markdown-tables"/>
-      <w:bookmarkEnd w:id="23"/>
+      <w:bookmarkStart w:id="22" w:name="insert-markdown-tables"/>
       <w:r>
         <w:t xml:space="preserve">Insert Markdown tables</w:t>
       </w:r>
+      <w:bookmarkEnd w:id="22"/>
     </w:p>
     <w:p>
       <w:pPr>
@@ -321,7 +321,7 @@
     </w:p>
     <w:tbl>
       <w:tblPr>
-        <w:tblStyle w:val="TableNormal"/>
+        <w:tblStyle w:val="Table"/>
         <w:tblW w:type="pct" w:w="0.0"/>
         <w:tblLook w:firstRow="1"/>
       </w:tblPr>
@@ -632,15 +632,15 @@
       <w:pPr>
         <w:pStyle w:val="Heading2"/>
       </w:pPr>
-      <w:bookmarkStart w:id="24" w:name="insert-a-figure"/>
-      <w:bookmarkEnd w:id="24"/>
+      <w:bookmarkStart w:id="23" w:name="insert-a-figure"/>
       <w:r>
         <w:t xml:space="preserve">Insert a figure</w:t>
       </w:r>
-    </w:p>
-    <w:p>
-      <w:pPr>
-        <w:pStyle w:val="FigureWithCaption"/>
+      <w:bookmarkEnd w:id="23"/>
+    </w:p>
+    <w:p>
+      <w:pPr>
+        <w:pStyle w:val="CaptionedFigure"/>
       </w:pPr>
       <w:r>
         <w:drawing>
@@ -658,7 +658,7 @@
                     </pic:cNvPicPr>
                   </pic:nvPicPr>
                   <pic:blipFill>
-                    <a:blip r:embed="rId25"/>
+                    <a:blip r:embed="rId24"/>
                     <a:stretch>
                       <a:fillRect/>
                     </a:stretch>
@@ -697,11 +697,11 @@
       <w:pPr>
         <w:pStyle w:val="Heading2"/>
       </w:pPr>
-      <w:bookmarkStart w:id="26" w:name="inset-equations"/>
-      <w:bookmarkEnd w:id="26"/>
+      <w:bookmarkStart w:id="25" w:name="inset-equations"/>
       <w:r>
         <w:t xml:space="preserve">Inset equations</w:t>
       </w:r>
+      <w:bookmarkEnd w:id="25"/>
     </w:p>
     <w:p>
       <w:pPr>
@@ -863,11 +863,11 @@
       <w:pPr>
         <w:pStyle w:val="Heading2"/>
       </w:pPr>
-      <w:bookmarkStart w:id="27" w:name="insert-footnotes."/>
-      <w:bookmarkEnd w:id="27"/>
+      <w:bookmarkStart w:id="26" w:name="insert-footnotes."/>
       <w:r>
         <w:t xml:space="preserve">Insert footnotes.</w:t>
       </w:r>
+      <w:bookmarkEnd w:id="26"/>
     </w:p>
     <w:p>
       <w:pPr>
@@ -880,7 +880,7 @@
         <w:rPr>
           <w:rStyle w:val="FootnoteReference"/>
         </w:rPr>
-        <w:footnoteReference w:id="28"/>
+        <w:footnoteReference w:id="27"/>
       </w:r>
       <w:r>
         <w:t xml:space="preserve">, we can now include them in the text.</w:t>
@@ -890,80 +890,100 @@
       <w:pPr>
         <w:pStyle w:val="Heading1"/>
       </w:pPr>
-      <w:bookmarkStart w:id="29" w:name="results"/>
+      <w:bookmarkStart w:id="28" w:name="results"/>
+      <w:r>
+        <w:t xml:space="preserve">Results</w:t>
+      </w:r>
+      <w:bookmarkEnd w:id="28"/>
+    </w:p>
+    <w:p>
+      <w:pPr>
+        <w:pStyle w:val="FirstParagraph"/>
+      </w:pPr>
+      <w:r>
+        <w:t xml:space="preserve">This is where the results will go in a moment. For now, notice the chunk is commented out.</w:t>
+      </w:r>
+    </w:p>
+    <w:p>
+      <w:pPr>
+        <w:pStyle w:val="BodyText"/>
+      </w:pPr>
+      <w:r>
+        <w:t xml:space="preserve">I have written the results section separately to keep things nice and tidy, and this is where I will call it as</w:t>
+      </w:r>
+      <w:r>
+        <w:t xml:space="preserve"> </w:t>
+      </w:r>
+      <w:r>
+        <w:t xml:space="preserve">“</w:t>
+      </w:r>
+      <w:r>
+        <w:t xml:space="preserve">child</w:t>
+      </w:r>
+      <w:r>
+        <w:t xml:space="preserve">”</w:t>
+      </w:r>
+      <w:r>
+        <w:t xml:space="preserve"> </w:t>
+      </w:r>
+      <w:r>
+        <w:t xml:space="preserve">input.</w:t>
+      </w:r>
+      <w:r>
+        <w:t xml:space="preserve"> </w:t>
+      </w:r>
+      <w:r>
+        <w:t xml:space="preserve">It is important that R chunks (identifiable as sandwiched between three back ticks ```) in the child file don’t have the same names as chunks in the main file.</w:t>
+      </w:r>
+    </w:p>
+    <w:p>
+      <w:pPr>
+        <w:pStyle w:val="Heading1"/>
+      </w:pPr>
+      <w:bookmarkStart w:id="29" w:name="discussion"/>
+      <w:r>
+        <w:t xml:space="preserve">Discussion</w:t>
+      </w:r>
       <w:bookmarkEnd w:id="29"/>
-      <w:r>
-        <w:t xml:space="preserve">Results</w:t>
-      </w:r>
     </w:p>
     <w:p>
       <w:pPr>
         <w:pStyle w:val="FirstParagraph"/>
       </w:pPr>
       <w:r>
-        <w:t xml:space="preserve">This is where the results will go in a moment. For now, notice the chunk is commented out.</w:t>
-      </w:r>
-    </w:p>
-    <w:p>
-      <w:pPr>
-        <w:pStyle w:val="BodyText"/>
-      </w:pPr>
-      <w:r>
-        <w:t xml:space="preserve">I have written the results section separately to keep things nice and tidy, and this is where I will call it as "child" input.</w:t>
-      </w:r>
-      <w:r>
-        <w:t xml:space="preserve"> </w:t>
-      </w:r>
-      <w:r>
-        <w:t xml:space="preserve">It is important that R chunks (identifiable as sandwiched between three back ticks ```) in the child file don't have the same names as chunks in the main file.</w:t>
+        <w:t xml:space="preserve">Discuss.</w:t>
       </w:r>
     </w:p>
     <w:p>
       <w:pPr>
         <w:pStyle w:val="Heading1"/>
       </w:pPr>
-      <w:bookmarkStart w:id="30" w:name="discussion"/>
+      <w:bookmarkStart w:id="30" w:name="limitations"/>
+      <w:r>
+        <w:t xml:space="preserve">Limitations</w:t>
+      </w:r>
       <w:bookmarkEnd w:id="30"/>
-      <w:r>
-        <w:t xml:space="preserve">Discussion</w:t>
-      </w:r>
     </w:p>
     <w:p>
       <w:pPr>
         <w:pStyle w:val="FirstParagraph"/>
       </w:pPr>
       <w:r>
-        <w:t xml:space="preserve">Discuss.</w:t>
+        <w:t xml:space="preserve">Beat reviewer #2 to the punch!</w:t>
       </w:r>
     </w:p>
     <w:p>
       <w:pPr>
         <w:pStyle w:val="Heading1"/>
       </w:pPr>
-      <w:bookmarkStart w:id="31" w:name="limitations"/>
+      <w:bookmarkStart w:id="31" w:name="references"/>
+      <w:r>
+        <w:t xml:space="preserve">References</w:t>
+      </w:r>
       <w:bookmarkEnd w:id="31"/>
-      <w:r>
-        <w:t xml:space="preserve">Limitations</w:t>
-      </w:r>
-    </w:p>
-    <w:p>
-      <w:pPr>
-        <w:pStyle w:val="FirstParagraph"/>
-      </w:pPr>
-      <w:r>
-        <w:t xml:space="preserve">Beat reviewer #2 to the punch!</w:t>
-      </w:r>
-    </w:p>
-    <w:p>
-      <w:pPr>
-        <w:pStyle w:val="Heading1"/>
-      </w:pPr>
-      <w:bookmarkStart w:id="32" w:name="references"/>
-      <w:bookmarkEnd w:id="32"/>
-      <w:r>
-        <w:t xml:space="preserve">References</w:t>
-      </w:r>
-    </w:p>
+    </w:p>
+    <w:bookmarkStart w:id="36" w:name="refs"/>
+    <w:bookmarkStart w:id="32" w:name="ref-bleich2015"/>
     <w:p>
       <w:pPr>
         <w:pStyle w:val="Bibliography"/>
@@ -996,6 +1016,8 @@
         <w:t xml:space="preserve">(11), 1877–1884.</w:t>
       </w:r>
     </w:p>
+    <w:bookmarkEnd w:id="32"/>
+    <w:bookmarkStart w:id="33" w:name="ref-drewnowski2003"/>
     <w:p>
       <w:pPr>
         <w:pStyle w:val="Bibliography"/>
@@ -1028,6 +1050,8 @@
         <w:t xml:space="preserve">(3), 838S–840S.</w:t>
       </w:r>
     </w:p>
+    <w:bookmarkEnd w:id="33"/>
+    <w:bookmarkStart w:id="34" w:name="ref-malik2010"/>
     <w:p>
       <w:pPr>
         <w:pStyle w:val="Bibliography"/>
@@ -1060,6 +1084,8 @@
         <w:t xml:space="preserve">(11), 1356–1364.</w:t>
       </w:r>
     </w:p>
+    <w:bookmarkEnd w:id="34"/>
+    <w:bookmarkStart w:id="35" w:name="ref-weaver2003"/>
     <w:p>
       <w:pPr>
         <w:pStyle w:val="Bibliography"/>
@@ -1092,6 +1118,8 @@
         <w:t xml:space="preserve">(3), 213–219.</w:t>
       </w:r>
     </w:p>
+    <w:bookmarkEnd w:id="35"/>
+    <w:bookmarkEnd w:id="36"/>
     <w:sectPr>
       <w:pgSz w:w="12240" w:h="15840"/>
       <w:pgMar w:top="1440" w:right="1800" w:bottom="1440" w:left="1800" w:header="708" w:footer="708" w:gutter="0"/>
@@ -1102,6 +1130,10 @@
 </w:document>
 </file>
 
+<file path=word/comments.xml><?xml version="1.0" encoding="utf-8"?>
+<w:comments xmlns:w="http://schemas.openxmlformats.org/wordprocessingml/2006/main" xmlns:m="http://schemas.openxmlformats.org/officeDocument/2006/math" xmlns:r="http://schemas.openxmlformats.org/officeDocument/2006/relationships" xmlns:o="urn:schemas-microsoft-com:office:office" xmlns:v="urn:schemas-microsoft-com:vml" xmlns:w10="urn:schemas-microsoft-com:office:word" xmlns:a="http://schemas.openxmlformats.org/drawingml/2006/main" xmlns:pic="http://schemas.openxmlformats.org/drawingml/2006/picture" xmlns:wp="http://schemas.openxmlformats.org/drawingml/2006/wordprocessingDrawing"/>
+</file>
+
 <file path=word/footnotes.xml><?xml version="1.0" encoding="utf-8"?>
 <w:footnotes xmlns:w="http://schemas.openxmlformats.org/wordprocessingml/2006/main" xmlns:m="http://schemas.openxmlformats.org/officeDocument/2006/math" xmlns:r="http://schemas.openxmlformats.org/officeDocument/2006/relationships" xmlns:o="urn:schemas-microsoft-com:office:office" xmlns:v="urn:schemas-microsoft-com:vml" xmlns:w10="urn:schemas-microsoft-com:office:word" xmlns:a="http://schemas.openxmlformats.org/drawingml/2006/main" xmlns:pic="http://schemas.openxmlformats.org/drawingml/2006/picture" xmlns:wp="http://schemas.openxmlformats.org/drawingml/2006/wordprocessingDrawing">
   <w:footnote w:type="continuationSeparator" w:id="0">
@@ -1118,7 +1150,7 @@
       </w:r>
     </w:p>
   </w:footnote>
-  <w:footnote w:id="28">
+  <w:footnote w:id="27">
     <w:p>
       <w:pPr>
         <w:pStyle w:val="FootnoteText"/>
@@ -1235,7 +1267,7 @@
     </w:lvl>
   </w:abstractNum>
   <w:abstractNum w:abstractNumId="990">
-    <w:nsid w:val="78a9bf63"/>
+    <w:nsid w:val="2c1ae401"/>
     <w:multiLevelType w:val="multilevel"/>
     <w:lvl w:ilvl="0">
       <w:numFmt w:val="bullet"/>
@@ -1314,9 +1346,31 @@
         <w:ind w:left="4800" w:hanging="480"/>
       </w:pPr>
     </w:lvl>
+    <w:lvl w:ilvl="7">
+      <w:numFmt w:val="bullet"/>
+      <w:lvlText w:val=" "/>
+      <w:lvlJc w:val="left"/>
+      <w:pPr>
+        <w:tabs>
+          <w:tab w:val="num" w:pos="5040"/>
+        </w:tabs>
+        <w:ind w:left="5520" w:hanging="480"/>
+      </w:pPr>
+    </w:lvl>
+    <w:lvl w:ilvl="8">
+      <w:numFmt w:val="bullet"/>
+      <w:lvlText w:val=" "/>
+      <w:lvlJc w:val="left"/>
+      <w:pPr>
+        <w:tabs>
+          <w:tab w:val="num" w:pos="5760"/>
+        </w:tabs>
+        <w:ind w:left="6240" w:hanging="480"/>
+      </w:pPr>
+    </w:lvl>
   </w:abstractNum>
   <w:abstractNum w:abstractNumId="99411">
-    <w:nsid w:val="b499ee0c"/>
+    <w:nsid w:val="ea454b4c"/>
     <w:multiLevelType w:val="multilevel"/>
     <w:lvl w:ilvl="0">
       <w:start w:val="1"/>
@@ -1400,6 +1454,30 @@
           <w:tab w:val="num" w:pos="4320"/>
         </w:tabs>
         <w:ind w:left="4800" w:hanging="480"/>
+      </w:pPr>
+    </w:lvl>
+    <w:lvl w:ilvl="7">
+      <w:start w:val="1"/>
+      <w:numFmt w:val="decimal"/>
+      <w:lvlText w:val="%8."/>
+      <w:lvlJc w:val="left"/>
+      <w:pPr>
+        <w:tabs>
+          <w:tab w:val="num" w:pos="5040"/>
+        </w:tabs>
+        <w:ind w:left="5520" w:hanging="480"/>
+      </w:pPr>
+    </w:lvl>
+    <w:lvl w:ilvl="8">
+      <w:start w:val="1"/>
+      <w:numFmt w:val="decimal"/>
+      <w:lvlText w:val="%9."/>
+      <w:lvlJc w:val="left"/>
+      <w:pPr>
+        <w:tabs>
+          <w:tab w:val="num" w:pos="5760"/>
+        </w:tabs>
+        <w:ind w:left="6240" w:hanging="480"/>
       </w:pPr>
     </w:lvl>
   </w:abstractNum>
@@ -1430,6 +1508,12 @@
       <w:startOverride w:val="1"/>
     </w:lvlOverride>
     <w:lvlOverride w:ilvl="6">
+      <w:startOverride w:val="1"/>
+    </w:lvlOverride>
+    <w:lvlOverride w:ilvl="7">
+      <w:startOverride w:val="1"/>
+    </w:lvlOverride>
+    <w:lvlOverride w:ilvl="8">
       <w:startOverride w:val="1"/>
     </w:lvlOverride>
   </w:num>

</xml_diff>